<commit_message>
Endret mappestruktur og lagt til nyeste versjon av dokumentasjon
</commit_message>
<xml_diff>
--- a/Dokumentasjon/vedlegg/05. Konfigurasjonsoppsett utviklingsmiljø.docx
+++ b/Dokumentasjon/vedlegg/05. Konfigurasjonsoppsett utviklingsmiljø.docx
@@ -4,19 +4,9 @@
   <w:body>
     <w:p>
       <w:pPr>
-        <w:jc w:val="center"/>
-        <w:rPr>
-          <w:rFonts w:ascii="Times New Roman" w:hAnsi="Times New Roman" w:cs="Times New Roman"/>
-          <w:sz w:val="32"/>
-          <w:szCs w:val="32"/>
-        </w:rPr>
-      </w:pPr>
-      <w:r>
-        <w:rPr>
-          <w:rFonts w:ascii="Times New Roman" w:hAnsi="Times New Roman" w:cs="Times New Roman"/>
-          <w:sz w:val="32"/>
-          <w:szCs w:val="32"/>
-        </w:rPr>
+        <w:pStyle w:val="Title"/>
+      </w:pPr>
+      <w:r>
         <w:t>Utviklingsmiljø</w:t>
       </w:r>
     </w:p>
@@ -44,8 +34,6 @@
         </w:rPr>
         <w:t>-</w:t>
       </w:r>
-      <w:bookmarkStart w:id="0" w:name="_GoBack"/>
-      <w:bookmarkEnd w:id="0"/>
       <w:r>
         <w:rPr>
           <w:rFonts w:ascii="Times New Roman" w:hAnsi="Times New Roman" w:cs="Times New Roman"/>
@@ -84,23 +72,16 @@
           <w:sz w:val="28"/>
           <w:szCs w:val="28"/>
         </w:rPr>
-        <w:t>spesifisert i seksjon BLABLA, utviklingsmiljø,  i Prosjektdokumentet.</w:t>
-      </w:r>
-    </w:p>
-    <w:p>
-      <w:pPr>
-        <w:rPr>
-          <w:rFonts w:ascii="Times New Roman" w:hAnsi="Times New Roman" w:cs="Times New Roman"/>
-          <w:sz w:val="28"/>
-          <w:szCs w:val="28"/>
-        </w:rPr>
-      </w:pPr>
-      <w:r>
-        <w:rPr>
-          <w:rFonts w:ascii="Times New Roman" w:hAnsi="Times New Roman" w:cs="Times New Roman"/>
+        <w:t>spesifisert på side 9 i prosjektdokumentet, utviklingsmiljø.</w:t>
+      </w:r>
+    </w:p>
+    <w:p>
+      <w:pPr>
+        <w:pStyle w:val="Heading1"/>
+      </w:pPr>
+      <w:r>
+        <w:rPr>
           <w:noProof/>
-          <w:sz w:val="28"/>
-          <w:szCs w:val="28"/>
           <w:lang w:eastAsia="nb-NO"/>
         </w:rPr>
         <w:drawing>
@@ -160,24 +141,19 @@
         </w:drawing>
       </w:r>
       <w:r>
-        <w:rPr>
-          <w:rFonts w:ascii="Times New Roman" w:hAnsi="Times New Roman" w:cs="Times New Roman"/>
-          <w:sz w:val="28"/>
-          <w:szCs w:val="28"/>
-        </w:rPr>
         <w:t xml:space="preserve">1 </w:t>
       </w:r>
       <w:r>
-        <w:rPr>
-          <w:rFonts w:ascii="Times New Roman" w:hAnsi="Times New Roman" w:cs="Times New Roman"/>
-          <w:sz w:val="28"/>
-          <w:szCs w:val="28"/>
-        </w:rPr>
         <w:t>Sette opp server</w:t>
       </w:r>
     </w:p>
     <w:p>
       <w:pPr>
+        <w:pStyle w:val="ListParagraph"/>
+        <w:numPr>
+          <w:ilvl w:val="0"/>
+          <w:numId w:val="4"/>
+        </w:numPr>
         <w:rPr>
           <w:rFonts w:ascii="Times New Roman" w:hAnsi="Times New Roman" w:cs="Times New Roman"/>
           <w:sz w:val="28"/>
@@ -294,23 +270,19 @@
     </w:p>
     <w:p>
       <w:pPr>
-        <w:rPr>
-          <w:rFonts w:ascii="Times New Roman" w:hAnsi="Times New Roman" w:cs="Times New Roman"/>
-          <w:sz w:val="28"/>
-          <w:szCs w:val="28"/>
-        </w:rPr>
-      </w:pPr>
-      <w:r>
-        <w:rPr>
-          <w:rFonts w:ascii="Times New Roman" w:hAnsi="Times New Roman" w:cs="Times New Roman"/>
-          <w:sz w:val="28"/>
-          <w:szCs w:val="28"/>
-        </w:rPr>
+        <w:pStyle w:val="Heading1"/>
+      </w:pPr>
+      <w:r>
         <w:t>2 Legge til websiden</w:t>
       </w:r>
     </w:p>
     <w:p>
       <w:pPr>
+        <w:pStyle w:val="ListParagraph"/>
+        <w:numPr>
+          <w:ilvl w:val="0"/>
+          <w:numId w:val="3"/>
+        </w:numPr>
         <w:rPr>
           <w:rFonts w:ascii="Times New Roman" w:hAnsi="Times New Roman" w:cs="Times New Roman"/>
           <w:sz w:val="28"/>
@@ -358,109 +330,468 @@
           <w:szCs w:val="28"/>
         </w:rPr>
       </w:pPr>
-      <w:r>
-        <w:rPr>
-          <w:rFonts w:ascii="Times New Roman" w:hAnsi="Times New Roman" w:cs="Times New Roman"/>
-          <w:sz w:val="28"/>
-          <w:szCs w:val="28"/>
-        </w:rPr>
+    </w:p>
+    <w:p>
+      <w:pPr>
+        <w:rPr>
+          <w:rFonts w:ascii="Times New Roman" w:hAnsi="Times New Roman" w:cs="Times New Roman"/>
+          <w:sz w:val="28"/>
+          <w:szCs w:val="28"/>
+        </w:rPr>
+      </w:pPr>
+    </w:p>
+    <w:p>
+      <w:pPr>
+        <w:rPr>
+          <w:rFonts w:ascii="Times New Roman" w:hAnsi="Times New Roman" w:cs="Times New Roman"/>
+          <w:sz w:val="28"/>
+          <w:szCs w:val="28"/>
+        </w:rPr>
+      </w:pPr>
+    </w:p>
+    <w:p>
+      <w:pPr>
+        <w:rPr>
+          <w:rFonts w:ascii="Times New Roman" w:hAnsi="Times New Roman" w:cs="Times New Roman"/>
+          <w:sz w:val="28"/>
+          <w:szCs w:val="28"/>
+        </w:rPr>
+      </w:pPr>
+    </w:p>
+    <w:p>
+      <w:pPr>
+        <w:rPr>
+          <w:rFonts w:ascii="Times New Roman" w:hAnsi="Times New Roman" w:cs="Times New Roman"/>
+          <w:sz w:val="28"/>
+          <w:szCs w:val="28"/>
+        </w:rPr>
+      </w:pPr>
+    </w:p>
+    <w:p>
+      <w:pPr>
+        <w:rPr>
+          <w:rFonts w:ascii="Times New Roman" w:hAnsi="Times New Roman" w:cs="Times New Roman"/>
+          <w:sz w:val="28"/>
+          <w:szCs w:val="28"/>
+        </w:rPr>
+      </w:pPr>
+    </w:p>
+    <w:p>
+      <w:pPr>
+        <w:rPr>
+          <w:rFonts w:ascii="Times New Roman" w:hAnsi="Times New Roman" w:cs="Times New Roman"/>
+          <w:sz w:val="28"/>
+          <w:szCs w:val="28"/>
+        </w:rPr>
+      </w:pPr>
+    </w:p>
+    <w:p>
+      <w:pPr>
+        <w:rPr>
+          <w:rFonts w:ascii="Times New Roman" w:hAnsi="Times New Roman" w:cs="Times New Roman"/>
+          <w:sz w:val="28"/>
+          <w:szCs w:val="28"/>
+        </w:rPr>
+      </w:pPr>
+    </w:p>
+    <w:p>
+      <w:pPr>
+        <w:rPr>
+          <w:rFonts w:ascii="Times New Roman" w:hAnsi="Times New Roman" w:cs="Times New Roman"/>
+          <w:sz w:val="28"/>
+          <w:szCs w:val="28"/>
+        </w:rPr>
+      </w:pPr>
+    </w:p>
+    <w:p>
+      <w:pPr>
+        <w:rPr>
+          <w:rFonts w:ascii="Times New Roman" w:hAnsi="Times New Roman" w:cs="Times New Roman"/>
+          <w:sz w:val="28"/>
+          <w:szCs w:val="28"/>
+        </w:rPr>
+      </w:pPr>
+    </w:p>
+    <w:p>
+      <w:pPr>
+        <w:pStyle w:val="Heading1"/>
+      </w:pPr>
+      <w:r>
+        <w:rPr>
+          <w:noProof/>
+        </w:rPr>
+        <w:lastRenderedPageBreak/>
+        <w:object w:dxaOrig="1440" w:dyaOrig="1440">
+          <v:shapetype id="_x0000_t75" coordsize="21600,21600" o:spt="75" o:preferrelative="t" path="m@4@5l@4@11@9@11@9@5xe" filled="f" stroked="f">
+            <v:stroke joinstyle="miter"/>
+            <v:formulas>
+              <v:f eqn="if lineDrawn pixelLineWidth 0"/>
+              <v:f eqn="sum @0 1 0"/>
+              <v:f eqn="sum 0 0 @1"/>
+              <v:f eqn="prod @2 1 2"/>
+              <v:f eqn="prod @3 21600 pixelWidth"/>
+              <v:f eqn="prod @3 21600 pixelHeight"/>
+              <v:f eqn="sum @0 0 1"/>
+              <v:f eqn="prod @6 1 2"/>
+              <v:f eqn="prod @7 21600 pixelWidth"/>
+              <v:f eqn="sum @8 21600 0"/>
+              <v:f eqn="prod @7 21600 pixelHeight"/>
+              <v:f eqn="sum @10 21600 0"/>
+            </v:formulas>
+            <v:path o:extrusionok="f" gradientshapeok="t" o:connecttype="rect"/>
+            <o:lock v:ext="edit" aspectratio="t"/>
+          </v:shapetype>
+          <v:shape id="_x0000_s1026" type="#_x0000_t75" style="position:absolute;margin-left:223.2pt;margin-top:-.45pt;width:254.15pt;height:253.5pt;z-index:251661312;mso-position-horizontal-relative:text;mso-position-vertical-relative:text">
+            <v:imagedata r:id="rId9" o:title=""/>
+            <w10:wrap type="square"/>
+          </v:shape>
+          <o:OLEObject Type="Embed" ProgID="Unknown" ShapeID="_x0000_s1026" DrawAspect="Content" ObjectID="_1456311823" r:id="rId10"/>
+        </w:object>
+      </w:r>
+      <w:r>
         <w:t>3 Legge til databasen</w:t>
       </w:r>
     </w:p>
     <w:p>
       <w:pPr>
-        <w:rPr>
-          <w:rFonts w:ascii="Times New Roman" w:hAnsi="Times New Roman" w:cs="Times New Roman"/>
-          <w:sz w:val="28"/>
-          <w:szCs w:val="28"/>
-        </w:rPr>
-      </w:pPr>
-      <w:r>
-        <w:rPr>
-          <w:rFonts w:ascii="Times New Roman" w:hAnsi="Times New Roman" w:cs="Times New Roman"/>
-          <w:sz w:val="28"/>
-          <w:szCs w:val="28"/>
-        </w:rPr>
-        <w:t xml:space="preserve">Kjør så installasjon skriptet for </w:t>
-      </w:r>
-      <w:r>
-        <w:rPr>
-          <w:rFonts w:ascii="Times New Roman" w:hAnsi="Times New Roman" w:cs="Times New Roman"/>
-          <w:sz w:val="28"/>
-          <w:szCs w:val="28"/>
-        </w:rPr>
-        <w:t>databasen.</w:t>
-      </w:r>
-      <w:r>
-        <w:rPr>
-          <w:rFonts w:ascii="Times New Roman" w:hAnsi="Times New Roman" w:cs="Times New Roman"/>
-          <w:sz w:val="28"/>
-          <w:szCs w:val="28"/>
-        </w:rPr>
-        <w:t>, vedlegg 23</w:t>
-      </w:r>
-    </w:p>
-    <w:p>
-      <w:pPr>
-        <w:rPr>
-          <w:rFonts w:ascii="Times New Roman" w:hAnsi="Times New Roman" w:cs="Times New Roman"/>
-          <w:sz w:val="28"/>
-          <w:szCs w:val="28"/>
-        </w:rPr>
-      </w:pPr>
-      <w:r>
-        <w:rPr>
-          <w:rFonts w:ascii="Times New Roman" w:hAnsi="Times New Roman" w:cs="Times New Roman"/>
-          <w:sz w:val="28"/>
-          <w:szCs w:val="28"/>
-        </w:rPr>
+        <w:pStyle w:val="ListParagraph"/>
+        <w:numPr>
+          <w:ilvl w:val="0"/>
+          <w:numId w:val="2"/>
+        </w:numPr>
+        <w:rPr>
+          <w:rFonts w:ascii="Times New Roman" w:hAnsi="Times New Roman" w:cs="Times New Roman"/>
+          <w:sz w:val="28"/>
+          <w:szCs w:val="28"/>
+        </w:rPr>
+      </w:pPr>
+      <w:r>
+        <w:rPr>
+          <w:rFonts w:ascii="Times New Roman" w:hAnsi="Times New Roman" w:cs="Times New Roman"/>
+          <w:sz w:val="28"/>
+          <w:szCs w:val="28"/>
+        </w:rPr>
+        <w:t>Gå til localhost/phpmyadmin</w:t>
+      </w:r>
+    </w:p>
+    <w:p>
+      <w:pPr>
+        <w:pStyle w:val="ListParagraph"/>
+        <w:numPr>
+          <w:ilvl w:val="0"/>
+          <w:numId w:val="2"/>
+        </w:numPr>
+        <w:rPr>
+          <w:rFonts w:ascii="Times New Roman" w:hAnsi="Times New Roman" w:cs="Times New Roman"/>
+          <w:sz w:val="28"/>
+          <w:szCs w:val="28"/>
+        </w:rPr>
+      </w:pPr>
+      <w:r>
+        <w:rPr>
+          <w:rFonts w:ascii="Times New Roman" w:hAnsi="Times New Roman" w:cs="Times New Roman"/>
+          <w:sz w:val="28"/>
+          <w:szCs w:val="28"/>
+        </w:rPr>
+        <w:t>Logg inn med brukernavn: «admin» og blankt passord.</w:t>
+      </w:r>
+    </w:p>
+    <w:p>
+      <w:pPr>
+        <w:pStyle w:val="ListParagraph"/>
+        <w:numPr>
+          <w:ilvl w:val="0"/>
+          <w:numId w:val="2"/>
+        </w:numPr>
+        <w:rPr>
+          <w:rFonts w:ascii="Times New Roman" w:hAnsi="Times New Roman" w:cs="Times New Roman"/>
+          <w:sz w:val="28"/>
+          <w:szCs w:val="28"/>
+        </w:rPr>
+      </w:pPr>
+      <w:r>
+        <w:rPr>
+          <w:rFonts w:ascii="Times New Roman" w:hAnsi="Times New Roman" w:cs="Times New Roman"/>
+          <w:sz w:val="28"/>
+          <w:szCs w:val="28"/>
+        </w:rPr>
+        <w:t xml:space="preserve">1. </w:t>
+      </w:r>
+      <w:r>
+        <w:rPr>
+          <w:rFonts w:ascii="Times New Roman" w:hAnsi="Times New Roman" w:cs="Times New Roman"/>
+          <w:sz w:val="28"/>
+          <w:szCs w:val="28"/>
+        </w:rPr>
+        <w:t>Trykk på databasen «test» i navigasjonen til venstre</w:t>
+      </w:r>
+    </w:p>
+    <w:p>
+      <w:pPr>
+        <w:pStyle w:val="ListParagraph"/>
+        <w:numPr>
+          <w:ilvl w:val="0"/>
+          <w:numId w:val="2"/>
+        </w:numPr>
+        <w:rPr>
+          <w:rFonts w:ascii="Times New Roman" w:hAnsi="Times New Roman" w:cs="Times New Roman"/>
+          <w:sz w:val="28"/>
+          <w:szCs w:val="28"/>
+        </w:rPr>
+      </w:pPr>
+      <w:r>
+        <w:rPr>
+          <w:rFonts w:ascii="Times New Roman" w:hAnsi="Times New Roman" w:cs="Times New Roman"/>
+          <w:sz w:val="28"/>
+          <w:szCs w:val="28"/>
+        </w:rPr>
+        <w:t xml:space="preserve">2. </w:t>
+      </w:r>
+      <w:r>
+        <w:rPr>
+          <w:rFonts w:ascii="Times New Roman" w:hAnsi="Times New Roman" w:cs="Times New Roman"/>
+          <w:sz w:val="28"/>
+          <w:szCs w:val="28"/>
+        </w:rPr>
+        <w:t>Velg fanen «SQL» i hovedvinduet</w:t>
+      </w:r>
+    </w:p>
+    <w:p>
+      <w:pPr>
+        <w:pStyle w:val="ListParagraph"/>
+        <w:numPr>
+          <w:ilvl w:val="0"/>
+          <w:numId w:val="2"/>
+        </w:numPr>
+        <w:rPr>
+          <w:rFonts w:ascii="Times New Roman" w:hAnsi="Times New Roman" w:cs="Times New Roman"/>
+          <w:sz w:val="28"/>
+          <w:szCs w:val="28"/>
+        </w:rPr>
+      </w:pPr>
+      <w:r>
+        <w:rPr>
+          <w:rFonts w:ascii="Times New Roman" w:hAnsi="Times New Roman" w:cs="Times New Roman"/>
+          <w:sz w:val="28"/>
+          <w:szCs w:val="28"/>
+        </w:rPr>
+        <w:t>Åpne filen «</w:t>
+      </w:r>
+      <w:r>
+        <w:rPr>
+          <w:rFonts w:ascii="Times New Roman" w:hAnsi="Times New Roman" w:cs="Times New Roman"/>
+          <w:sz w:val="28"/>
+          <w:szCs w:val="28"/>
+        </w:rPr>
+        <w:t>2.Database</w:t>
+      </w:r>
+      <w:r>
+        <w:rPr>
+          <w:rFonts w:ascii="Times New Roman" w:hAnsi="Times New Roman" w:cs="Times New Roman"/>
+          <w:sz w:val="28"/>
+          <w:szCs w:val="28"/>
+        </w:rPr>
+        <w:t>»</w:t>
+      </w:r>
+      <w:r>
+        <w:rPr>
+          <w:rFonts w:ascii="Times New Roman" w:hAnsi="Times New Roman" w:cs="Times New Roman"/>
+          <w:sz w:val="28"/>
+          <w:szCs w:val="28"/>
+        </w:rPr>
+        <w:t xml:space="preserve"> under vedlegg</w:t>
+      </w:r>
+      <w:r>
+        <w:rPr>
+          <w:rFonts w:ascii="Times New Roman" w:hAnsi="Times New Roman" w:cs="Times New Roman"/>
+          <w:sz w:val="28"/>
+          <w:szCs w:val="28"/>
+        </w:rPr>
+        <w:t>. Filen kan f.eks. åpnes i Notepad.</w:t>
+      </w:r>
+    </w:p>
+    <w:p>
+      <w:pPr>
+        <w:pStyle w:val="ListParagraph"/>
+        <w:numPr>
+          <w:ilvl w:val="0"/>
+          <w:numId w:val="2"/>
+        </w:numPr>
+        <w:rPr>
+          <w:rFonts w:ascii="Times New Roman" w:hAnsi="Times New Roman" w:cs="Times New Roman"/>
+          <w:sz w:val="28"/>
+          <w:szCs w:val="28"/>
+        </w:rPr>
+      </w:pPr>
+      <w:r>
+        <w:rPr>
+          <w:rFonts w:ascii="Times New Roman" w:hAnsi="Times New Roman" w:cs="Times New Roman"/>
+          <w:sz w:val="28"/>
+          <w:szCs w:val="28"/>
+        </w:rPr>
+        <w:t xml:space="preserve">3. </w:t>
+      </w:r>
+      <w:r>
+        <w:rPr>
+          <w:rFonts w:ascii="Times New Roman" w:hAnsi="Times New Roman" w:cs="Times New Roman"/>
+          <w:sz w:val="28"/>
+          <w:szCs w:val="28"/>
+        </w:rPr>
+        <w:t>Kopier alt i denne filen, lim inn i tekstfeltet i phpMyAdmin og trykk go</w:t>
+      </w:r>
+      <w:r>
+        <w:rPr>
+          <w:rFonts w:ascii="Times New Roman" w:hAnsi="Times New Roman" w:cs="Times New Roman"/>
+          <w:sz w:val="28"/>
+          <w:szCs w:val="28"/>
+        </w:rPr>
+        <w:t xml:space="preserve"> (4)</w:t>
+      </w:r>
+      <w:r>
+        <w:rPr>
+          <w:rFonts w:ascii="Times New Roman" w:hAnsi="Times New Roman" w:cs="Times New Roman"/>
+          <w:sz w:val="28"/>
+          <w:szCs w:val="28"/>
+        </w:rPr>
+        <w:t>.</w:t>
+      </w:r>
+    </w:p>
+    <w:p>
+      <w:pPr>
+        <w:pStyle w:val="ListParagraph"/>
+        <w:numPr>
+          <w:ilvl w:val="0"/>
+          <w:numId w:val="2"/>
+        </w:numPr>
+        <w:rPr>
+          <w:rFonts w:ascii="Times New Roman" w:hAnsi="Times New Roman" w:cs="Times New Roman"/>
+          <w:sz w:val="28"/>
+          <w:szCs w:val="28"/>
+        </w:rPr>
+      </w:pPr>
+      <w:r>
+        <w:rPr>
+          <w:rFonts w:ascii="Times New Roman" w:hAnsi="Times New Roman" w:cs="Times New Roman"/>
+          <w:sz w:val="28"/>
+          <w:szCs w:val="28"/>
+        </w:rPr>
+        <w:t>Databasen skal nå være lagt inn.</w:t>
+      </w:r>
+      <w:r>
+        <w:rPr>
+          <w:rFonts w:ascii="Times New Roman" w:hAnsi="Times New Roman" w:cs="Times New Roman"/>
+          <w:sz w:val="28"/>
+          <w:szCs w:val="28"/>
+        </w:rPr>
+        <w:t xml:space="preserve"> Trykk på oppdateringsikonet</w:t>
+      </w:r>
+      <w:r>
+        <w:rPr>
+          <w:rFonts w:ascii="Times New Roman" w:hAnsi="Times New Roman" w:cs="Times New Roman"/>
+          <w:sz w:val="28"/>
+          <w:szCs w:val="28"/>
+        </w:rPr>
+        <w:t xml:space="preserve"> (5)</w:t>
+      </w:r>
+      <w:bookmarkStart w:id="0" w:name="_GoBack"/>
+      <w:bookmarkEnd w:id="0"/>
+      <w:r>
+        <w:rPr>
+          <w:rFonts w:ascii="Times New Roman" w:hAnsi="Times New Roman" w:cs="Times New Roman"/>
+          <w:sz w:val="28"/>
+          <w:szCs w:val="28"/>
+        </w:rPr>
+        <w:t xml:space="preserve"> under phpMyAdmin-logoen, det skal da dukke opp 5 tabeller under «test» i navigasjonsmenyen til venstre.</w:t>
+      </w:r>
+    </w:p>
+    <w:p>
+      <w:pPr>
+        <w:ind w:left="360"/>
+        <w:rPr>
+          <w:rFonts w:ascii="Times New Roman" w:hAnsi="Times New Roman" w:cs="Times New Roman"/>
+          <w:sz w:val="28"/>
+          <w:szCs w:val="28"/>
+        </w:rPr>
+      </w:pPr>
+      <w:r>
+        <w:object w:dxaOrig="21265" w:dyaOrig="12726">
+          <v:shape id="_x0000_i1025" type="#_x0000_t75" style="width:453pt;height:270.75pt" o:ole="">
+            <v:imagedata r:id="rId11" o:title=""/>
+          </v:shape>
+          <o:OLEObject Type="Embed" ProgID="Unknown" ShapeID="_x0000_i1025" DrawAspect="Content" ObjectID="_1456311822" r:id="rId12"/>
+        </w:object>
+      </w:r>
+    </w:p>
+    <w:p>
+      <w:pPr>
+        <w:rPr>
+          <w:rFonts w:ascii="Times New Roman" w:hAnsi="Times New Roman" w:cs="Times New Roman"/>
+          <w:sz w:val="28"/>
+          <w:szCs w:val="28"/>
+        </w:rPr>
+      </w:pPr>
+    </w:p>
+    <w:p>
+      <w:pPr>
+        <w:rPr>
+          <w:rFonts w:ascii="Times New Roman" w:hAnsi="Times New Roman" w:cs="Times New Roman"/>
+          <w:sz w:val="28"/>
+          <w:szCs w:val="28"/>
+        </w:rPr>
+      </w:pPr>
+    </w:p>
+    <w:p>
+      <w:pPr>
+        <w:pStyle w:val="Heading1"/>
+      </w:pPr>
+      <w:r>
+        <w:lastRenderedPageBreak/>
         <w:t>4 Test</w:t>
       </w:r>
     </w:p>
     <w:p>
       <w:pPr>
-        <w:rPr>
-          <w:rFonts w:ascii="Times New Roman" w:hAnsi="Times New Roman" w:cs="Times New Roman"/>
-          <w:sz w:val="28"/>
-          <w:szCs w:val="28"/>
-        </w:rPr>
-      </w:pPr>
-      <w:r>
-        <w:rPr>
-          <w:rFonts w:ascii="Times New Roman" w:hAnsi="Times New Roman" w:cs="Times New Roman"/>
-          <w:sz w:val="28"/>
-          <w:szCs w:val="28"/>
-        </w:rPr>
-        <w:t xml:space="preserve">Siden skal nå være tilgjengelig lokalt på utviklingsmiljøet, via </w:t>
-      </w:r>
-      <w:hyperlink r:id="rId9" w:history="1">
-        <w:r>
-          <w:rPr>
-            <w:rStyle w:val="Hyperlink"/>
-            <w:rFonts w:ascii="Times New Roman" w:hAnsi="Times New Roman" w:cs="Times New Roman"/>
-            <w:sz w:val="28"/>
-            <w:szCs w:val="28"/>
-          </w:rPr>
-          <w:t>http://localhost/prototype</w:t>
-        </w:r>
-      </w:hyperlink>
-      <w:r>
-        <w:rPr>
-          <w:rFonts w:ascii="Times New Roman" w:hAnsi="Times New Roman" w:cs="Times New Roman"/>
-          <w:sz w:val="28"/>
-          <w:szCs w:val="28"/>
-        </w:rPr>
-        <w:t xml:space="preserve"> </w:t>
-      </w:r>
-    </w:p>
-    <w:p>
-      <w:pPr>
-        <w:rPr>
-          <w:rFonts w:ascii="Times New Roman" w:hAnsi="Times New Roman" w:cs="Times New Roman"/>
-          <w:sz w:val="28"/>
-          <w:szCs w:val="28"/>
-        </w:rPr>
-      </w:pPr>
+        <w:pStyle w:val="ListParagraph"/>
+        <w:numPr>
+          <w:ilvl w:val="0"/>
+          <w:numId w:val="5"/>
+        </w:numPr>
+        <w:rPr>
+          <w:rFonts w:ascii="Times New Roman" w:hAnsi="Times New Roman" w:cs="Times New Roman"/>
+          <w:sz w:val="28"/>
+          <w:szCs w:val="28"/>
+        </w:rPr>
+      </w:pPr>
+      <w:r>
+        <w:rPr>
+          <w:rFonts w:ascii="Times New Roman" w:hAnsi="Times New Roman" w:cs="Times New Roman"/>
+          <w:sz w:val="28"/>
+          <w:szCs w:val="28"/>
+        </w:rPr>
+        <w:t>Kopier «prototype»-mappen over i www-mappen under wamp. Typisk under «C:\wamp\www». Siden skal nå være tilgjengelig i nettleseren under adressen «localhost/prototype».</w:t>
+      </w:r>
+    </w:p>
+    <w:p>
+      <w:pPr>
+        <w:pStyle w:val="ListParagraph"/>
+        <w:numPr>
+          <w:ilvl w:val="0"/>
+          <w:numId w:val="5"/>
+        </w:numPr>
+        <w:rPr>
+          <w:rFonts w:ascii="Times New Roman" w:hAnsi="Times New Roman" w:cs="Times New Roman"/>
+          <w:sz w:val="28"/>
+          <w:szCs w:val="28"/>
+        </w:rPr>
+      </w:pPr>
+      <w:r>
+        <w:rPr>
+          <w:rFonts w:ascii="Times New Roman" w:hAnsi="Times New Roman" w:cs="Times New Roman"/>
+          <w:sz w:val="28"/>
+          <w:szCs w:val="28"/>
+        </w:rPr>
+        <w:t>Brukernavn og passord på siden: «testbruker@nith.no» og «passord».</w:t>
+      </w:r>
     </w:p>
     <w:sectPr>
       <w:pgSz w:w="11906" w:h="16838"/>
@@ -525,6 +856,119 @@
 <file path=word/numbering.xml><?xml version="1.0" encoding="utf-8"?>
 <w:numbering xmlns:wpc="http://schemas.microsoft.com/office/word/2010/wordprocessingCanvas" xmlns:mc="http://schemas.openxmlformats.org/markup-compatibility/2006" xmlns:o="urn:schemas-microsoft-com:office:office" xmlns:r="http://schemas.openxmlformats.org/officeDocument/2006/relationships" xmlns:m="http://schemas.openxmlformats.org/officeDocument/2006/math" xmlns:v="urn:schemas-microsoft-com:vml" xmlns:wp14="http://schemas.microsoft.com/office/word/2010/wordprocessingDrawing" xmlns:wp="http://schemas.openxmlformats.org/drawingml/2006/wordprocessingDrawing" xmlns:w10="urn:schemas-microsoft-com:office:word" xmlns:w="http://schemas.openxmlformats.org/wordprocessingml/2006/main" xmlns:w14="http://schemas.microsoft.com/office/word/2010/wordml" xmlns:w15="http://schemas.microsoft.com/office/word/2012/wordml" xmlns:wpg="http://schemas.microsoft.com/office/word/2010/wordprocessingGroup" xmlns:wpi="http://schemas.microsoft.com/office/word/2010/wordprocessingInk" xmlns:wne="http://schemas.microsoft.com/office/word/2006/wordml" xmlns:wps="http://schemas.microsoft.com/office/word/2010/wordprocessingShape" mc:Ignorable="w14 w15 wp14">
   <w:abstractNum w:abstractNumId="0">
+    <w:nsid w:val="0E306F7B"/>
+    <w:multiLevelType w:val="hybridMultilevel"/>
+    <w:tmpl w:val="29586C7E"/>
+    <w:lvl w:ilvl="0" w:tplc="04140001">
+      <w:start w:val="1"/>
+      <w:numFmt w:val="bullet"/>
+      <w:lvlText w:val=""/>
+      <w:lvlJc w:val="left"/>
+      <w:pPr>
+        <w:ind w:left="720" w:hanging="360"/>
+      </w:pPr>
+      <w:rPr>
+        <w:rFonts w:ascii="Symbol" w:hAnsi="Symbol" w:hint="default"/>
+      </w:rPr>
+    </w:lvl>
+    <w:lvl w:ilvl="1" w:tplc="04140003" w:tentative="1">
+      <w:start w:val="1"/>
+      <w:numFmt w:val="bullet"/>
+      <w:lvlText w:val="o"/>
+      <w:lvlJc w:val="left"/>
+      <w:pPr>
+        <w:ind w:left="1440" w:hanging="360"/>
+      </w:pPr>
+      <w:rPr>
+        <w:rFonts w:ascii="Courier New" w:hAnsi="Courier New" w:cs="Courier New" w:hint="default"/>
+      </w:rPr>
+    </w:lvl>
+    <w:lvl w:ilvl="2" w:tplc="04140005" w:tentative="1">
+      <w:start w:val="1"/>
+      <w:numFmt w:val="bullet"/>
+      <w:lvlText w:val=""/>
+      <w:lvlJc w:val="left"/>
+      <w:pPr>
+        <w:ind w:left="2160" w:hanging="360"/>
+      </w:pPr>
+      <w:rPr>
+        <w:rFonts w:ascii="Wingdings" w:hAnsi="Wingdings" w:hint="default"/>
+      </w:rPr>
+    </w:lvl>
+    <w:lvl w:ilvl="3" w:tplc="04140001" w:tentative="1">
+      <w:start w:val="1"/>
+      <w:numFmt w:val="bullet"/>
+      <w:lvlText w:val=""/>
+      <w:lvlJc w:val="left"/>
+      <w:pPr>
+        <w:ind w:left="2880" w:hanging="360"/>
+      </w:pPr>
+      <w:rPr>
+        <w:rFonts w:ascii="Symbol" w:hAnsi="Symbol" w:hint="default"/>
+      </w:rPr>
+    </w:lvl>
+    <w:lvl w:ilvl="4" w:tplc="04140003" w:tentative="1">
+      <w:start w:val="1"/>
+      <w:numFmt w:val="bullet"/>
+      <w:lvlText w:val="o"/>
+      <w:lvlJc w:val="left"/>
+      <w:pPr>
+        <w:ind w:left="3600" w:hanging="360"/>
+      </w:pPr>
+      <w:rPr>
+        <w:rFonts w:ascii="Courier New" w:hAnsi="Courier New" w:cs="Courier New" w:hint="default"/>
+      </w:rPr>
+    </w:lvl>
+    <w:lvl w:ilvl="5" w:tplc="04140005" w:tentative="1">
+      <w:start w:val="1"/>
+      <w:numFmt w:val="bullet"/>
+      <w:lvlText w:val=""/>
+      <w:lvlJc w:val="left"/>
+      <w:pPr>
+        <w:ind w:left="4320" w:hanging="360"/>
+      </w:pPr>
+      <w:rPr>
+        <w:rFonts w:ascii="Wingdings" w:hAnsi="Wingdings" w:hint="default"/>
+      </w:rPr>
+    </w:lvl>
+    <w:lvl w:ilvl="6" w:tplc="04140001" w:tentative="1">
+      <w:start w:val="1"/>
+      <w:numFmt w:val="bullet"/>
+      <w:lvlText w:val=""/>
+      <w:lvlJc w:val="left"/>
+      <w:pPr>
+        <w:ind w:left="5040" w:hanging="360"/>
+      </w:pPr>
+      <w:rPr>
+        <w:rFonts w:ascii="Symbol" w:hAnsi="Symbol" w:hint="default"/>
+      </w:rPr>
+    </w:lvl>
+    <w:lvl w:ilvl="7" w:tplc="04140003" w:tentative="1">
+      <w:start w:val="1"/>
+      <w:numFmt w:val="bullet"/>
+      <w:lvlText w:val="o"/>
+      <w:lvlJc w:val="left"/>
+      <w:pPr>
+        <w:ind w:left="5760" w:hanging="360"/>
+      </w:pPr>
+      <w:rPr>
+        <w:rFonts w:ascii="Courier New" w:hAnsi="Courier New" w:cs="Courier New" w:hint="default"/>
+      </w:rPr>
+    </w:lvl>
+    <w:lvl w:ilvl="8" w:tplc="04140005" w:tentative="1">
+      <w:start w:val="1"/>
+      <w:numFmt w:val="bullet"/>
+      <w:lvlText w:val=""/>
+      <w:lvlJc w:val="left"/>
+      <w:pPr>
+        <w:ind w:left="6480" w:hanging="360"/>
+      </w:pPr>
+      <w:rPr>
+        <w:rFonts w:ascii="Wingdings" w:hAnsi="Wingdings" w:hint="default"/>
+      </w:rPr>
+    </w:lvl>
+  </w:abstractNum>
+  <w:abstractNum w:abstractNumId="1">
     <w:nsid w:val="2CE16A6F"/>
     <w:multiLevelType w:val="hybridMultilevel"/>
     <w:tmpl w:val="4A8AE362"/>
@@ -613,7 +1057,358 @@
       </w:pPr>
     </w:lvl>
   </w:abstractNum>
+  <w:abstractNum w:abstractNumId="2">
+    <w:nsid w:val="359B2C97"/>
+    <w:multiLevelType w:val="hybridMultilevel"/>
+    <w:tmpl w:val="B9C2C54E"/>
+    <w:lvl w:ilvl="0" w:tplc="04140001">
+      <w:start w:val="1"/>
+      <w:numFmt w:val="bullet"/>
+      <w:lvlText w:val=""/>
+      <w:lvlJc w:val="left"/>
+      <w:pPr>
+        <w:ind w:left="720" w:hanging="360"/>
+      </w:pPr>
+      <w:rPr>
+        <w:rFonts w:ascii="Symbol" w:hAnsi="Symbol" w:hint="default"/>
+      </w:rPr>
+    </w:lvl>
+    <w:lvl w:ilvl="1" w:tplc="04140003" w:tentative="1">
+      <w:start w:val="1"/>
+      <w:numFmt w:val="bullet"/>
+      <w:lvlText w:val="o"/>
+      <w:lvlJc w:val="left"/>
+      <w:pPr>
+        <w:ind w:left="1440" w:hanging="360"/>
+      </w:pPr>
+      <w:rPr>
+        <w:rFonts w:ascii="Courier New" w:hAnsi="Courier New" w:cs="Courier New" w:hint="default"/>
+      </w:rPr>
+    </w:lvl>
+    <w:lvl w:ilvl="2" w:tplc="04140005" w:tentative="1">
+      <w:start w:val="1"/>
+      <w:numFmt w:val="bullet"/>
+      <w:lvlText w:val=""/>
+      <w:lvlJc w:val="left"/>
+      <w:pPr>
+        <w:ind w:left="2160" w:hanging="360"/>
+      </w:pPr>
+      <w:rPr>
+        <w:rFonts w:ascii="Wingdings" w:hAnsi="Wingdings" w:hint="default"/>
+      </w:rPr>
+    </w:lvl>
+    <w:lvl w:ilvl="3" w:tplc="04140001" w:tentative="1">
+      <w:start w:val="1"/>
+      <w:numFmt w:val="bullet"/>
+      <w:lvlText w:val=""/>
+      <w:lvlJc w:val="left"/>
+      <w:pPr>
+        <w:ind w:left="2880" w:hanging="360"/>
+      </w:pPr>
+      <w:rPr>
+        <w:rFonts w:ascii="Symbol" w:hAnsi="Symbol" w:hint="default"/>
+      </w:rPr>
+    </w:lvl>
+    <w:lvl w:ilvl="4" w:tplc="04140003" w:tentative="1">
+      <w:start w:val="1"/>
+      <w:numFmt w:val="bullet"/>
+      <w:lvlText w:val="o"/>
+      <w:lvlJc w:val="left"/>
+      <w:pPr>
+        <w:ind w:left="3600" w:hanging="360"/>
+      </w:pPr>
+      <w:rPr>
+        <w:rFonts w:ascii="Courier New" w:hAnsi="Courier New" w:cs="Courier New" w:hint="default"/>
+      </w:rPr>
+    </w:lvl>
+    <w:lvl w:ilvl="5" w:tplc="04140005" w:tentative="1">
+      <w:start w:val="1"/>
+      <w:numFmt w:val="bullet"/>
+      <w:lvlText w:val=""/>
+      <w:lvlJc w:val="left"/>
+      <w:pPr>
+        <w:ind w:left="4320" w:hanging="360"/>
+      </w:pPr>
+      <w:rPr>
+        <w:rFonts w:ascii="Wingdings" w:hAnsi="Wingdings" w:hint="default"/>
+      </w:rPr>
+    </w:lvl>
+    <w:lvl w:ilvl="6" w:tplc="04140001" w:tentative="1">
+      <w:start w:val="1"/>
+      <w:numFmt w:val="bullet"/>
+      <w:lvlText w:val=""/>
+      <w:lvlJc w:val="left"/>
+      <w:pPr>
+        <w:ind w:left="5040" w:hanging="360"/>
+      </w:pPr>
+      <w:rPr>
+        <w:rFonts w:ascii="Symbol" w:hAnsi="Symbol" w:hint="default"/>
+      </w:rPr>
+    </w:lvl>
+    <w:lvl w:ilvl="7" w:tplc="04140003" w:tentative="1">
+      <w:start w:val="1"/>
+      <w:numFmt w:val="bullet"/>
+      <w:lvlText w:val="o"/>
+      <w:lvlJc w:val="left"/>
+      <w:pPr>
+        <w:ind w:left="5760" w:hanging="360"/>
+      </w:pPr>
+      <w:rPr>
+        <w:rFonts w:ascii="Courier New" w:hAnsi="Courier New" w:cs="Courier New" w:hint="default"/>
+      </w:rPr>
+    </w:lvl>
+    <w:lvl w:ilvl="8" w:tplc="04140005" w:tentative="1">
+      <w:start w:val="1"/>
+      <w:numFmt w:val="bullet"/>
+      <w:lvlText w:val=""/>
+      <w:lvlJc w:val="left"/>
+      <w:pPr>
+        <w:ind w:left="6480" w:hanging="360"/>
+      </w:pPr>
+      <w:rPr>
+        <w:rFonts w:ascii="Wingdings" w:hAnsi="Wingdings" w:hint="default"/>
+      </w:rPr>
+    </w:lvl>
+  </w:abstractNum>
+  <w:abstractNum w:abstractNumId="3">
+    <w:nsid w:val="43027102"/>
+    <w:multiLevelType w:val="hybridMultilevel"/>
+    <w:tmpl w:val="6936B916"/>
+    <w:lvl w:ilvl="0" w:tplc="04140001">
+      <w:start w:val="1"/>
+      <w:numFmt w:val="bullet"/>
+      <w:lvlText w:val=""/>
+      <w:lvlJc w:val="left"/>
+      <w:pPr>
+        <w:ind w:left="720" w:hanging="360"/>
+      </w:pPr>
+      <w:rPr>
+        <w:rFonts w:ascii="Symbol" w:hAnsi="Symbol" w:hint="default"/>
+      </w:rPr>
+    </w:lvl>
+    <w:lvl w:ilvl="1" w:tplc="04140003" w:tentative="1">
+      <w:start w:val="1"/>
+      <w:numFmt w:val="bullet"/>
+      <w:lvlText w:val="o"/>
+      <w:lvlJc w:val="left"/>
+      <w:pPr>
+        <w:ind w:left="1440" w:hanging="360"/>
+      </w:pPr>
+      <w:rPr>
+        <w:rFonts w:ascii="Courier New" w:hAnsi="Courier New" w:cs="Courier New" w:hint="default"/>
+      </w:rPr>
+    </w:lvl>
+    <w:lvl w:ilvl="2" w:tplc="04140005" w:tentative="1">
+      <w:start w:val="1"/>
+      <w:numFmt w:val="bullet"/>
+      <w:lvlText w:val=""/>
+      <w:lvlJc w:val="left"/>
+      <w:pPr>
+        <w:ind w:left="2160" w:hanging="360"/>
+      </w:pPr>
+      <w:rPr>
+        <w:rFonts w:ascii="Wingdings" w:hAnsi="Wingdings" w:hint="default"/>
+      </w:rPr>
+    </w:lvl>
+    <w:lvl w:ilvl="3" w:tplc="04140001" w:tentative="1">
+      <w:start w:val="1"/>
+      <w:numFmt w:val="bullet"/>
+      <w:lvlText w:val=""/>
+      <w:lvlJc w:val="left"/>
+      <w:pPr>
+        <w:ind w:left="2880" w:hanging="360"/>
+      </w:pPr>
+      <w:rPr>
+        <w:rFonts w:ascii="Symbol" w:hAnsi="Symbol" w:hint="default"/>
+      </w:rPr>
+    </w:lvl>
+    <w:lvl w:ilvl="4" w:tplc="04140003" w:tentative="1">
+      <w:start w:val="1"/>
+      <w:numFmt w:val="bullet"/>
+      <w:lvlText w:val="o"/>
+      <w:lvlJc w:val="left"/>
+      <w:pPr>
+        <w:ind w:left="3600" w:hanging="360"/>
+      </w:pPr>
+      <w:rPr>
+        <w:rFonts w:ascii="Courier New" w:hAnsi="Courier New" w:cs="Courier New" w:hint="default"/>
+      </w:rPr>
+    </w:lvl>
+    <w:lvl w:ilvl="5" w:tplc="04140005" w:tentative="1">
+      <w:start w:val="1"/>
+      <w:numFmt w:val="bullet"/>
+      <w:lvlText w:val=""/>
+      <w:lvlJc w:val="left"/>
+      <w:pPr>
+        <w:ind w:left="4320" w:hanging="360"/>
+      </w:pPr>
+      <w:rPr>
+        <w:rFonts w:ascii="Wingdings" w:hAnsi="Wingdings" w:hint="default"/>
+      </w:rPr>
+    </w:lvl>
+    <w:lvl w:ilvl="6" w:tplc="04140001" w:tentative="1">
+      <w:start w:val="1"/>
+      <w:numFmt w:val="bullet"/>
+      <w:lvlText w:val=""/>
+      <w:lvlJc w:val="left"/>
+      <w:pPr>
+        <w:ind w:left="5040" w:hanging="360"/>
+      </w:pPr>
+      <w:rPr>
+        <w:rFonts w:ascii="Symbol" w:hAnsi="Symbol" w:hint="default"/>
+      </w:rPr>
+    </w:lvl>
+    <w:lvl w:ilvl="7" w:tplc="04140003" w:tentative="1">
+      <w:start w:val="1"/>
+      <w:numFmt w:val="bullet"/>
+      <w:lvlText w:val="o"/>
+      <w:lvlJc w:val="left"/>
+      <w:pPr>
+        <w:ind w:left="5760" w:hanging="360"/>
+      </w:pPr>
+      <w:rPr>
+        <w:rFonts w:ascii="Courier New" w:hAnsi="Courier New" w:cs="Courier New" w:hint="default"/>
+      </w:rPr>
+    </w:lvl>
+    <w:lvl w:ilvl="8" w:tplc="04140005" w:tentative="1">
+      <w:start w:val="1"/>
+      <w:numFmt w:val="bullet"/>
+      <w:lvlText w:val=""/>
+      <w:lvlJc w:val="left"/>
+      <w:pPr>
+        <w:ind w:left="6480" w:hanging="360"/>
+      </w:pPr>
+      <w:rPr>
+        <w:rFonts w:ascii="Wingdings" w:hAnsi="Wingdings" w:hint="default"/>
+      </w:rPr>
+    </w:lvl>
+  </w:abstractNum>
+  <w:abstractNum w:abstractNumId="4">
+    <w:nsid w:val="73931BB3"/>
+    <w:multiLevelType w:val="hybridMultilevel"/>
+    <w:tmpl w:val="BA12C354"/>
+    <w:lvl w:ilvl="0" w:tplc="04140001">
+      <w:start w:val="1"/>
+      <w:numFmt w:val="bullet"/>
+      <w:lvlText w:val=""/>
+      <w:lvlJc w:val="left"/>
+      <w:pPr>
+        <w:ind w:left="720" w:hanging="360"/>
+      </w:pPr>
+      <w:rPr>
+        <w:rFonts w:ascii="Symbol" w:hAnsi="Symbol" w:hint="default"/>
+      </w:rPr>
+    </w:lvl>
+    <w:lvl w:ilvl="1" w:tplc="04140003" w:tentative="1">
+      <w:start w:val="1"/>
+      <w:numFmt w:val="bullet"/>
+      <w:lvlText w:val="o"/>
+      <w:lvlJc w:val="left"/>
+      <w:pPr>
+        <w:ind w:left="1440" w:hanging="360"/>
+      </w:pPr>
+      <w:rPr>
+        <w:rFonts w:ascii="Courier New" w:hAnsi="Courier New" w:cs="Courier New" w:hint="default"/>
+      </w:rPr>
+    </w:lvl>
+    <w:lvl w:ilvl="2" w:tplc="04140005" w:tentative="1">
+      <w:start w:val="1"/>
+      <w:numFmt w:val="bullet"/>
+      <w:lvlText w:val=""/>
+      <w:lvlJc w:val="left"/>
+      <w:pPr>
+        <w:ind w:left="2160" w:hanging="360"/>
+      </w:pPr>
+      <w:rPr>
+        <w:rFonts w:ascii="Wingdings" w:hAnsi="Wingdings" w:hint="default"/>
+      </w:rPr>
+    </w:lvl>
+    <w:lvl w:ilvl="3" w:tplc="04140001" w:tentative="1">
+      <w:start w:val="1"/>
+      <w:numFmt w:val="bullet"/>
+      <w:lvlText w:val=""/>
+      <w:lvlJc w:val="left"/>
+      <w:pPr>
+        <w:ind w:left="2880" w:hanging="360"/>
+      </w:pPr>
+      <w:rPr>
+        <w:rFonts w:ascii="Symbol" w:hAnsi="Symbol" w:hint="default"/>
+      </w:rPr>
+    </w:lvl>
+    <w:lvl w:ilvl="4" w:tplc="04140003" w:tentative="1">
+      <w:start w:val="1"/>
+      <w:numFmt w:val="bullet"/>
+      <w:lvlText w:val="o"/>
+      <w:lvlJc w:val="left"/>
+      <w:pPr>
+        <w:ind w:left="3600" w:hanging="360"/>
+      </w:pPr>
+      <w:rPr>
+        <w:rFonts w:ascii="Courier New" w:hAnsi="Courier New" w:cs="Courier New" w:hint="default"/>
+      </w:rPr>
+    </w:lvl>
+    <w:lvl w:ilvl="5" w:tplc="04140005" w:tentative="1">
+      <w:start w:val="1"/>
+      <w:numFmt w:val="bullet"/>
+      <w:lvlText w:val=""/>
+      <w:lvlJc w:val="left"/>
+      <w:pPr>
+        <w:ind w:left="4320" w:hanging="360"/>
+      </w:pPr>
+      <w:rPr>
+        <w:rFonts w:ascii="Wingdings" w:hAnsi="Wingdings" w:hint="default"/>
+      </w:rPr>
+    </w:lvl>
+    <w:lvl w:ilvl="6" w:tplc="04140001" w:tentative="1">
+      <w:start w:val="1"/>
+      <w:numFmt w:val="bullet"/>
+      <w:lvlText w:val=""/>
+      <w:lvlJc w:val="left"/>
+      <w:pPr>
+        <w:ind w:left="5040" w:hanging="360"/>
+      </w:pPr>
+      <w:rPr>
+        <w:rFonts w:ascii="Symbol" w:hAnsi="Symbol" w:hint="default"/>
+      </w:rPr>
+    </w:lvl>
+    <w:lvl w:ilvl="7" w:tplc="04140003" w:tentative="1">
+      <w:start w:val="1"/>
+      <w:numFmt w:val="bullet"/>
+      <w:lvlText w:val="o"/>
+      <w:lvlJc w:val="left"/>
+      <w:pPr>
+        <w:ind w:left="5760" w:hanging="360"/>
+      </w:pPr>
+      <w:rPr>
+        <w:rFonts w:ascii="Courier New" w:hAnsi="Courier New" w:cs="Courier New" w:hint="default"/>
+      </w:rPr>
+    </w:lvl>
+    <w:lvl w:ilvl="8" w:tplc="04140005" w:tentative="1">
+      <w:start w:val="1"/>
+      <w:numFmt w:val="bullet"/>
+      <w:lvlText w:val=""/>
+      <w:lvlJc w:val="left"/>
+      <w:pPr>
+        <w:ind w:left="6480" w:hanging="360"/>
+      </w:pPr>
+      <w:rPr>
+        <w:rFonts w:ascii="Wingdings" w:hAnsi="Wingdings" w:hint="default"/>
+      </w:rPr>
+    </w:lvl>
+  </w:abstractNum>
   <w:num w:numId="1">
+    <w:abstractNumId w:val="1"/>
+  </w:num>
+  <w:num w:numId="2">
+    <w:abstractNumId w:val="4"/>
+  </w:num>
+  <w:num w:numId="3">
+    <w:abstractNumId w:val="3"/>
+  </w:num>
+  <w:num w:numId="4">
+    <w:abstractNumId w:val="2"/>
+  </w:num>
+  <w:num w:numId="5">
     <w:abstractNumId w:val="0"/>
   </w:num>
 </w:numbering>
@@ -1013,6 +1808,27 @@
     <w:name w:val="Normal"/>
     <w:qFormat/>
   </w:style>
+  <w:style w:type="paragraph" w:styleId="Heading1">
+    <w:name w:val="heading 1"/>
+    <w:basedOn w:val="Normal"/>
+    <w:next w:val="Normal"/>
+    <w:link w:val="Heading1Char"/>
+    <w:uiPriority w:val="9"/>
+    <w:qFormat/>
+    <w:rsid w:val="00064201"/>
+    <w:pPr>
+      <w:keepNext/>
+      <w:keepLines/>
+      <w:spacing w:before="240" w:after="0"/>
+      <w:outlineLvl w:val="0"/>
+    </w:pPr>
+    <w:rPr>
+      <w:rFonts w:asciiTheme="majorHAnsi" w:eastAsiaTheme="majorEastAsia" w:hAnsiTheme="majorHAnsi" w:cstheme="majorBidi"/>
+      <w:color w:val="365F91" w:themeColor="accent1" w:themeShade="BF"/>
+      <w:sz w:val="32"/>
+      <w:szCs w:val="32"/>
+    </w:rPr>
+  </w:style>
   <w:style w:type="character" w:default="1" w:styleId="DefaultParagraphFont">
     <w:name w:val="Default Paragraph Font"/>
     <w:uiPriority w:val="1"/>
@@ -1146,6 +1962,53 @@
       <w:rFonts w:ascii="Tahoma" w:hAnsi="Tahoma" w:cs="Tahoma"/>
       <w:sz w:val="16"/>
       <w:szCs w:val="16"/>
+    </w:rPr>
+  </w:style>
+  <w:style w:type="character" w:customStyle="1" w:styleId="Heading1Char">
+    <w:name w:val="Heading 1 Char"/>
+    <w:basedOn w:val="DefaultParagraphFont"/>
+    <w:link w:val="Heading1"/>
+    <w:uiPriority w:val="9"/>
+    <w:rsid w:val="00064201"/>
+    <w:rPr>
+      <w:rFonts w:asciiTheme="majorHAnsi" w:eastAsiaTheme="majorEastAsia" w:hAnsiTheme="majorHAnsi" w:cstheme="majorBidi"/>
+      <w:color w:val="365F91" w:themeColor="accent1" w:themeShade="BF"/>
+      <w:sz w:val="32"/>
+      <w:szCs w:val="32"/>
+    </w:rPr>
+  </w:style>
+  <w:style w:type="paragraph" w:styleId="Title">
+    <w:name w:val="Title"/>
+    <w:basedOn w:val="Normal"/>
+    <w:next w:val="Normal"/>
+    <w:link w:val="TitleChar"/>
+    <w:uiPriority w:val="10"/>
+    <w:qFormat/>
+    <w:rsid w:val="00064201"/>
+    <w:pPr>
+      <w:spacing w:after="0" w:line="240" w:lineRule="auto"/>
+      <w:contextualSpacing/>
+    </w:pPr>
+    <w:rPr>
+      <w:rFonts w:asciiTheme="majorHAnsi" w:eastAsiaTheme="majorEastAsia" w:hAnsiTheme="majorHAnsi" w:cstheme="majorBidi"/>
+      <w:spacing w:val="-10"/>
+      <w:kern w:val="28"/>
+      <w:sz w:val="56"/>
+      <w:szCs w:val="56"/>
+    </w:rPr>
+  </w:style>
+  <w:style w:type="character" w:customStyle="1" w:styleId="TitleChar">
+    <w:name w:val="Title Char"/>
+    <w:basedOn w:val="DefaultParagraphFont"/>
+    <w:link w:val="Title"/>
+    <w:uiPriority w:val="10"/>
+    <w:rsid w:val="00064201"/>
+    <w:rPr>
+      <w:rFonts w:asciiTheme="majorHAnsi" w:eastAsiaTheme="majorEastAsia" w:hAnsiTheme="majorHAnsi" w:cstheme="majorBidi"/>
+      <w:spacing w:val="-10"/>
+      <w:kern w:val="28"/>
+      <w:sz w:val="56"/>
+      <w:szCs w:val="56"/>
     </w:rPr>
   </w:style>
 </w:styles>

</xml_diff>